<commit_message>
add the test for docxToHtml
</commit_message>
<xml_diff>
--- a/src/test/resources/DocManager/01_simple.docx
+++ b/src/test/resources/DocManager/01_simple.docx
@@ -35,8 +35,6 @@
         </w:rPr>
         <w:t xml:space="preserve"> </w:t>
       </w:r>
-      <w:bookmarkStart w:id="0" w:name="_GoBack"/>
-      <w:bookmarkEnd w:id="0"/>
       <w:r>
         <w:rPr>
           <w:rFonts w:ascii="Verdana" w:hAnsi="Verdana" w:hint="eastAsia"/>
@@ -120,8 +118,13 @@
         <w:t>hat</w:t>
       </w:r>
       <w:r>
-        <w:t>’</w:t>
-      </w:r>
+        <w:rPr>
+          <w:rFonts w:hint="eastAsia"/>
+        </w:rPr>
+        <w:t xml:space="preserve"> i</w:t>
+      </w:r>
+      <w:bookmarkStart w:id="0" w:name="_GoBack"/>
+      <w:bookmarkEnd w:id="0"/>
       <w:r>
         <w:rPr>
           <w:rFonts w:hint="eastAsia"/>

</xml_diff>